<commit_message>
Adding a july9 status update
</commit_message>
<xml_diff>
--- a/Rmd/status-update/July-9/dstdp-update.docx
+++ b/Rmd/status-update/July-9/dstdp-update.docx
@@ -23,7 +23,10 @@
         <w:pStyle w:val="Date"/>
       </w:pPr>
       <w:r>
-        <w:t>May 28th, 2019</w:t>
+        <w:t>July 8th</w:t>
+      </w:r>
+      <w:r>
+        <w:t>, 2019</w:t>
       </w:r>
     </w:p>
     <w:p>
@@ -50,7 +53,10 @@
         <w:pStyle w:val="BodyText"/>
       </w:pPr>
       <w:r>
-        <w:t>This document will walk readers through the background of the model, an analysis of two</w:t>
+        <w:t xml:space="preserve">This document will walk readers through the background of the model, an analysis of </w:t>
+      </w:r>
+      <w:r>
+        <w:t>four</w:t>
       </w:r>
       <w:r>
         <w:t xml:space="preserve"> initial </w:t>
@@ -1120,82 +1126,31 @@
       <w:pPr>
         <w:pStyle w:val="IntenseQuote"/>
         <w:rPr>
-          <w:color w:val="auto"/>
+          <w:color w:val="000000" w:themeColor="text1"/>
         </w:rPr>
       </w:pPr>
       <w:r>
         <w:rPr>
-          <w:color w:val="auto"/>
+          <w:color w:val="000000" w:themeColor="text1"/>
         </w:rPr>
-        <w:t>How do</w:t>
+        <w:t xml:space="preserve">How do interventions which are targeted </w:t>
       </w:r>
       <w:r>
         <w:rPr>
-          <w:color w:val="auto"/>
-        </w:rPr>
-        <w:t>es</w:t>
-      </w:r>
-      <w:r>
-        <w:rPr>
-          <w:color w:val="auto"/>
-        </w:rPr>
-        <w:t xml:space="preserve"> </w:t>
-      </w:r>
-      <w:r>
-        <w:rPr>
-          <w:color w:val="auto"/>
-        </w:rPr>
-        <w:t xml:space="preserve">an </w:t>
-      </w:r>
-      <w:r>
-        <w:rPr>
-          <w:color w:val="auto"/>
-        </w:rPr>
-        <w:t xml:space="preserve">intervention which </w:t>
-      </w:r>
-      <w:r>
-        <w:rPr>
-          <w:color w:val="auto"/>
-        </w:rPr>
-        <w:t>is</w:t>
-      </w:r>
-      <w:r>
-        <w:rPr>
-          <w:color w:val="auto"/>
-        </w:rPr>
-        <w:t xml:space="preserve"> focused on raising the baseline level of screening in the entire population compare to </w:t>
-      </w:r>
-      <w:r>
-        <w:rPr>
-          <w:color w:val="auto"/>
-        </w:rPr>
-        <w:t xml:space="preserve">one </w:t>
-      </w:r>
-      <w:r>
-        <w:rPr>
-          <w:color w:val="auto"/>
-        </w:rPr>
-        <w:t xml:space="preserve">targeted </w:t>
-      </w:r>
-      <w:r>
-        <w:rPr>
-          <w:color w:val="auto"/>
+          <w:color w:val="000000" w:themeColor="text1"/>
         </w:rPr>
         <w:t>to</w:t>
       </w:r>
       <w:r>
         <w:rPr>
-          <w:color w:val="auto"/>
+          <w:color w:val="000000" w:themeColor="text1"/>
         </w:rPr>
-        <w:t xml:space="preserve"> </w:t>
-      </w:r>
-      <w:r>
-        <w:rPr>
-          <w:color w:val="auto"/>
-        </w:rPr>
-        <w:t>men who have sex with men (MSM) populations?</w:t>
-      </w:r>
-    </w:p>
+        <w:t xml:space="preserve"> the general population, MSM, high sexual activity MSM, and those with a recent diagnosis (in the past 2 years) compare?</w:t>
+      </w:r>
+      <w:bookmarkStart w:id="6" w:name="_GoBack"/>
+      <w:bookmarkEnd w:id="6"/>
+    </w:p>
+    <w:p/>
     <w:p>
       <w:pPr>
         <w:pStyle w:val="FirstParagraph"/>
@@ -1230,10 +1185,16 @@
         </w:numPr>
       </w:pPr>
       <w:r>
-        <w:t xml:space="preserve">For the base case, </w:t>
-      </w:r>
-      <w:r>
-        <w:t>screening is maintained at 201</w:t>
+        <w:t xml:space="preserve">For the </w:t>
+      </w:r>
+      <w:r>
+        <w:rPr>
+          <w:b/>
+        </w:rPr>
+        <w:t>Base Case</w:t>
+      </w:r>
+      <w:r>
+        <w:t>, screening is maintained at 201</w:t>
       </w:r>
       <w:r>
         <w:t>6</w:t>
@@ -1251,7 +1212,16 @@
         </w:numPr>
       </w:pPr>
       <w:r>
-        <w:t>For the annual scenario, everyone in the population receives at least annual screening.</w:t>
+        <w:t xml:space="preserve">For the </w:t>
+      </w:r>
+      <w:r>
+        <w:rPr>
+          <w:b/>
+        </w:rPr>
+        <w:t>Annual</w:t>
+      </w:r>
+      <w:r>
+        <w:t xml:space="preserve"> scenario, everyone in the population receives at least annual screening.</w:t>
       </w:r>
     </w:p>
     <w:p>
@@ -1263,13 +1233,76 @@
         </w:numPr>
       </w:pPr>
       <w:r>
-        <w:t>For the MSM annual screening scenario, MSM receive at least annual screening but all other populations’ screening levels are maintained at their 201</w:t>
+        <w:t xml:space="preserve">For the </w:t>
+      </w:r>
+      <w:r>
+        <w:rPr>
+          <w:b/>
+        </w:rPr>
+        <w:t xml:space="preserve">MSM </w:t>
+      </w:r>
+      <w:r>
+        <w:rPr>
+          <w:b/>
+        </w:rPr>
+        <w:t>A</w:t>
+      </w:r>
+      <w:r>
+        <w:rPr>
+          <w:b/>
+        </w:rPr>
+        <w:t>nnual</w:t>
+      </w:r>
+      <w:r>
+        <w:t xml:space="preserve"> screening scenario, MSM receive at least annual screening but all other populations’ screening levels are maintained at their 201</w:t>
       </w:r>
       <w:r>
         <w:t>6</w:t>
       </w:r>
       <w:r>
         <w:t xml:space="preserve"> levels.</w:t>
+      </w:r>
+    </w:p>
+    <w:p>
+      <w:pPr>
+        <w:pStyle w:val="BodyText"/>
+        <w:numPr>
+          <w:ilvl w:val="0"/>
+          <w:numId w:val="14"/>
+        </w:numPr>
+      </w:pPr>
+      <w:r>
+        <w:t xml:space="preserve">For the </w:t>
+      </w:r>
+      <w:r>
+        <w:rPr>
+          <w:b/>
+        </w:rPr>
+        <w:t>High Activity MSM Quarterly</w:t>
+      </w:r>
+      <w:r>
+        <w:t xml:space="preserve"> screening scenario, the 10% of the MSM population which are high sexual activity receive screening tests at least every 3 months.</w:t>
+      </w:r>
+    </w:p>
+    <w:p>
+      <w:pPr>
+        <w:pStyle w:val="BodyText"/>
+        <w:numPr>
+          <w:ilvl w:val="0"/>
+          <w:numId w:val="14"/>
+        </w:numPr>
+      </w:pPr>
+      <w:r>
+        <w:t xml:space="preserve">For the </w:t>
+      </w:r>
+      <w:r>
+        <w:rPr>
+          <w:b/>
+        </w:rPr>
+        <w:t>Prior Diagnosis (Past 2 Years) Quarterly</w:t>
+      </w:r>
+      <w:r>
+        <w:t xml:space="preserve"> screening scenario, the modeled population of those who have had a prior diagnosis in the past two years receive screening tests at least every 3 months.</w:t>
       </w:r>
     </w:p>
     <w:p>
@@ -1346,8 +1379,8 @@
           <w:color w:val="4F81BD" w:themeColor="accent1"/>
         </w:rPr>
       </w:pPr>
-      <w:bookmarkStart w:id="6" w:name="prevalence-and-incidence"/>
-      <w:bookmarkEnd w:id="6"/>
+      <w:bookmarkStart w:id="7" w:name="prevalence-and-incidence"/>
+      <w:bookmarkEnd w:id="7"/>
       <w:r>
         <w:br w:type="page"/>
       </w:r>
@@ -1360,33 +1393,23 @@
         <w:lastRenderedPageBreak/>
         <w:t>Prevalence and Incidence</w:t>
       </w:r>
-    </w:p>
-    <w:p>
-      <w:pPr>
-        <w:pStyle w:val="Heading4"/>
-        <w:spacing w:line="360" w:lineRule="auto"/>
-      </w:pPr>
-      <w:r>
-        <w:t>Basecase, Annual, and MSM Annual Screening Scenarios</w:t>
-      </w:r>
-    </w:p>
-    <w:p>
-      <w:pPr>
-        <w:spacing w:after="0"/>
-        <w:rPr>
-          <w:rFonts w:ascii="Times New Roman" w:eastAsia="Times New Roman" w:hAnsi="Times New Roman" w:cs="Times New Roman"/>
-          <w:lang w:eastAsia="ja-JP"/>
-        </w:rPr>
+      <w:r>
+        <w:t xml:space="preserve"> in Screening Intervention Scenarios</w:t>
+      </w:r>
+    </w:p>
+    <w:p>
+      <w:pPr>
+        <w:pStyle w:val="FirstParagraph"/>
       </w:pPr>
       <w:r>
         <w:rPr>
           <w:noProof/>
         </w:rPr>
         <w:drawing>
-          <wp:inline distT="0" distB="0" distL="0" distR="0" wp14:anchorId="3E003FE3" wp14:editId="290B0957">
-            <wp:extent cx="4127863" cy="2063932"/>
-            <wp:effectExtent l="0" t="0" r="0" b="6350"/>
-            <wp:docPr id="11" name="Picture 11" descr="/var/folders/0n/5q18drsd4wndt5w9htm00j5c0000gn/T/com.microsoft.Word/Content.MSO/ADA7AC23.tmp"/>
+          <wp:inline distT="0" distB="0" distL="0" distR="0" wp14:anchorId="70E79048" wp14:editId="57BB1C20">
+            <wp:extent cx="5943600" cy="3962400"/>
+            <wp:effectExtent l="0" t="0" r="0" b="0"/>
+            <wp:docPr id="6" name="Picture 6"/>
             <wp:cNvGraphicFramePr>
               <a:graphicFrameLocks xmlns:a="http://schemas.openxmlformats.org/drawingml/2006/main" noChangeAspect="1"/>
             </wp:cNvGraphicFramePr>
@@ -1394,10 +1417,8 @@
               <a:graphicData uri="http://schemas.openxmlformats.org/drawingml/2006/picture">
                 <pic:pic xmlns:pic="http://schemas.openxmlformats.org/drawingml/2006/picture">
                   <pic:nvPicPr>
-                    <pic:cNvPr id="0" name="Picture 1" descr="/var/folders/0n/5q18drsd4wndt5w9htm00j5c0000gn/T/com.microsoft.Word/Content.MSO/ADA7AC23.tmp"/>
-                    <pic:cNvPicPr>
-                      <a:picLocks noChangeAspect="1" noChangeArrowheads="1"/>
-                    </pic:cNvPicPr>
+                    <pic:cNvPr id="6" name="prevalence_and_incidence.png"/>
+                    <pic:cNvPicPr/>
                   </pic:nvPicPr>
                   <pic:blipFill>
                     <a:blip r:embed="rId11" cstate="print">
@@ -1407,23 +1428,18 @@
                         </a:ext>
                       </a:extLst>
                     </a:blip>
-                    <a:srcRect/>
                     <a:stretch>
                       <a:fillRect/>
                     </a:stretch>
                   </pic:blipFill>
-                  <pic:spPr bwMode="auto">
+                  <pic:spPr>
                     <a:xfrm>
                       <a:off x="0" y="0"/>
-                      <a:ext cx="4148589" cy="2074295"/>
+                      <a:ext cx="5943600" cy="3962400"/>
                     </a:xfrm>
                     <a:prstGeom prst="rect">
                       <a:avLst/>
                     </a:prstGeom>
-                    <a:noFill/>
-                    <a:ln>
-                      <a:noFill/>
-                    </a:ln>
                   </pic:spPr>
                 </pic:pic>
               </a:graphicData>
@@ -1434,8 +1450,128 @@
     </w:p>
     <w:p>
       <w:pPr>
+        <w:pStyle w:val="BodyText"/>
+      </w:pPr>
+    </w:p>
+    <w:p>
+      <w:pPr>
+        <w:pStyle w:val="BodyText"/>
+      </w:pPr>
+      <w:r>
+        <w:t>Key Points:</w:t>
+      </w:r>
+    </w:p>
+    <w:p>
+      <w:pPr>
+        <w:pStyle w:val="BodyText"/>
+        <w:numPr>
+          <w:ilvl w:val="0"/>
+          <w:numId w:val="15"/>
+        </w:numPr>
+      </w:pPr>
+      <w:r>
+        <w:t>At a very high level (and disregarding number of test</w:t>
+      </w:r>
+      <w:r>
+        <w:t>s</w:t>
+      </w:r>
+      <w:r>
+        <w:t xml:space="preserve"> performed), we see that it is possible for screening to have different effects in the two modeled populations.</w:t>
+      </w:r>
+    </w:p>
+    <w:p>
+      <w:pPr>
+        <w:pStyle w:val="BodyText"/>
+        <w:numPr>
+          <w:ilvl w:val="1"/>
+          <w:numId w:val="15"/>
+        </w:numPr>
+      </w:pPr>
+      <w:r>
+        <w:t>In particular, increased screening of MSM in the context of the Louisiana outbreak has the potential to increase syphilis prevalence and incidence in the population.</w:t>
+      </w:r>
+    </w:p>
+    <w:p>
+      <w:pPr>
+        <w:pStyle w:val="BodyText"/>
+        <w:numPr>
+          <w:ilvl w:val="0"/>
+          <w:numId w:val="15"/>
+        </w:numPr>
+      </w:pPr>
+      <w:r>
+        <w:t>The metric used to measure population burden also matters.</w:t>
+      </w:r>
+    </w:p>
+    <w:p>
+      <w:pPr>
+        <w:pStyle w:val="BodyText"/>
+        <w:numPr>
+          <w:ilvl w:val="1"/>
+          <w:numId w:val="15"/>
+        </w:numPr>
+      </w:pPr>
+      <w:r>
+        <w:t>S</w:t>
+      </w:r>
+      <w:r>
+        <w:t>creening can reduce population prevalence despite having a limited or negative effect on population incidence.</w:t>
+      </w:r>
+    </w:p>
+    <w:p>
+      <w:pPr>
+        <w:pStyle w:val="BodyText"/>
+        <w:numPr>
+          <w:ilvl w:val="1"/>
+          <w:numId w:val="15"/>
+        </w:numPr>
+      </w:pPr>
+      <w:r>
+        <w:t xml:space="preserve">We explore this effect further below by comparing infectious (primary and secondary) and non-infectious (latent) prevalence </w:t>
+      </w:r>
+      <w:r>
+        <w:t>in</w:t>
+      </w:r>
+      <w:r>
+        <w:t xml:space="preserve"> the </w:t>
+      </w:r>
+      <w:r>
+        <w:t>5 scenarios</w:t>
+      </w:r>
+      <w:r>
+        <w:t>.</w:t>
+      </w:r>
+      <w:bookmarkStart w:id="8" w:name="infectious-and-noninfectious-prevalence"/>
+      <w:bookmarkEnd w:id="8"/>
+    </w:p>
+    <w:p>
+      <w:pPr>
+        <w:rPr>
+          <w:rFonts w:asciiTheme="majorHAnsi" w:eastAsiaTheme="majorEastAsia" w:hAnsiTheme="majorHAnsi" w:cstheme="majorBidi"/>
+          <w:b/>
+          <w:bCs/>
+          <w:color w:val="4F81BD" w:themeColor="accent1"/>
+        </w:rPr>
+      </w:pPr>
+      <w:r>
+        <w:br w:type="page"/>
+      </w:r>
+    </w:p>
+    <w:p>
+      <w:pPr>
+        <w:pStyle w:val="Heading4"/>
+      </w:pPr>
+      <w:r>
+        <w:lastRenderedPageBreak/>
+        <w:t>Infectious and Noninfectious Prevalence</w:t>
+      </w:r>
+      <w:r>
+        <w:t xml:space="preserve"> in Screening Intervention Scenarios</w:t>
+      </w:r>
+    </w:p>
+    <w:p>
+      <w:pPr>
         <w:spacing w:after="0"/>
-        <w:jc w:val="right"/>
         <w:rPr>
           <w:rFonts w:ascii="Times New Roman" w:eastAsia="Times New Roman" w:hAnsi="Times New Roman" w:cs="Times New Roman"/>
           <w:lang w:eastAsia="ja-JP"/>
@@ -1443,15 +1579,18 @@
       </w:pPr>
     </w:p>
     <w:p>
+      <w:pPr>
+        <w:pStyle w:val="FirstParagraph"/>
+      </w:pPr>
       <w:r>
         <w:rPr>
           <w:noProof/>
         </w:rPr>
         <w:drawing>
-          <wp:inline distT="0" distB="0" distL="0" distR="0" wp14:anchorId="77FAFA91" wp14:editId="214E9BEB">
-            <wp:extent cx="4127863" cy="2406597"/>
+          <wp:inline distT="0" distB="0" distL="0" distR="0" wp14:anchorId="32728FE2" wp14:editId="0A1182BE">
+            <wp:extent cx="5943600" cy="3962400"/>
             <wp:effectExtent l="0" t="0" r="0" b="0"/>
-            <wp:docPr id="16" name="Picture 16" descr="/var/folders/0n/5q18drsd4wndt5w9htm00j5c0000gn/T/com.microsoft.Word/Content.MSO/C8E7D594.tmp"/>
+            <wp:docPr id="7" name="Picture 7"/>
             <wp:cNvGraphicFramePr>
               <a:graphicFrameLocks xmlns:a="http://schemas.openxmlformats.org/drawingml/2006/main" noChangeAspect="1"/>
             </wp:cNvGraphicFramePr>
@@ -1459,10 +1598,8 @@
               <a:graphicData uri="http://schemas.openxmlformats.org/drawingml/2006/picture">
                 <pic:pic xmlns:pic="http://schemas.openxmlformats.org/drawingml/2006/picture">
                   <pic:nvPicPr>
-                    <pic:cNvPr id="0" name="Picture 11" descr="/var/folders/0n/5q18drsd4wndt5w9htm00j5c0000gn/T/com.microsoft.Word/Content.MSO/C8E7D594.tmp"/>
-                    <pic:cNvPicPr>
-                      <a:picLocks noChangeAspect="1" noChangeArrowheads="1"/>
-                    </pic:cNvPicPr>
+                    <pic:cNvPr id="7" name="infectious_and_noninfectious.png"/>
+                    <pic:cNvPicPr/>
                   </pic:nvPicPr>
                   <pic:blipFill>
                     <a:blip r:embed="rId12" cstate="print">
@@ -1472,23 +1609,18 @@
                         </a:ext>
                       </a:extLst>
                     </a:blip>
-                    <a:srcRect/>
                     <a:stretch>
                       <a:fillRect/>
                     </a:stretch>
                   </pic:blipFill>
-                  <pic:spPr bwMode="auto">
+                  <pic:spPr>
                     <a:xfrm>
                       <a:off x="0" y="0"/>
-                      <a:ext cx="4151467" cy="2420358"/>
+                      <a:ext cx="5943600" cy="3962400"/>
                     </a:xfrm>
                     <a:prstGeom prst="rect">
                       <a:avLst/>
                     </a:prstGeom>
-                    <a:noFill/>
-                    <a:ln>
-                      <a:noFill/>
-                    </a:ln>
                   </pic:spPr>
                 </pic:pic>
               </a:graphicData>
@@ -1499,252 +1631,6 @@
     </w:p>
     <w:p>
       <w:pPr>
-        <w:pStyle w:val="FirstParagraph"/>
-      </w:pPr>
-    </w:p>
-    <w:p>
-      <w:pPr>
-        <w:pStyle w:val="BodyText"/>
-      </w:pPr>
-      <w:r>
-        <w:t>Key Points:</w:t>
-      </w:r>
-    </w:p>
-    <w:p>
-      <w:pPr>
-        <w:pStyle w:val="BodyText"/>
-        <w:numPr>
-          <w:ilvl w:val="0"/>
-          <w:numId w:val="15"/>
-        </w:numPr>
-      </w:pPr>
-      <w:r>
-        <w:t>At a very high level (and disregarding number of test</w:t>
-      </w:r>
-      <w:r>
-        <w:t>s</w:t>
-      </w:r>
-      <w:r>
-        <w:t xml:space="preserve"> performed), we see that it is possible for screening to have different effects in the two modeled populations.</w:t>
-      </w:r>
-    </w:p>
-    <w:p>
-      <w:pPr>
-        <w:pStyle w:val="BodyText"/>
-        <w:numPr>
-          <w:ilvl w:val="1"/>
-          <w:numId w:val="15"/>
-        </w:numPr>
-      </w:pPr>
-      <w:r>
-        <w:t>In particular, increased screening of MSM in the context of the Louisiana outbreak</w:t>
-      </w:r>
-      <w:bookmarkStart w:id="7" w:name="_GoBack"/>
-      <w:bookmarkEnd w:id="7"/>
-      <w:r>
-        <w:t xml:space="preserve"> has the potential to increase syphilis prevalence and incidence in the population.</w:t>
-      </w:r>
-    </w:p>
-    <w:p>
-      <w:pPr>
-        <w:pStyle w:val="BodyText"/>
-        <w:numPr>
-          <w:ilvl w:val="0"/>
-          <w:numId w:val="15"/>
-        </w:numPr>
-      </w:pPr>
-      <w:r>
-        <w:t>The metric used to measure population burden also matters.</w:t>
-      </w:r>
-    </w:p>
-    <w:p>
-      <w:pPr>
-        <w:pStyle w:val="BodyText"/>
-        <w:numPr>
-          <w:ilvl w:val="1"/>
-          <w:numId w:val="15"/>
-        </w:numPr>
-      </w:pPr>
-      <w:r>
-        <w:t>For Massachusetts, we see that screening can reduce population prevalence despite having a limited or negative effect on population incidence.</w:t>
-      </w:r>
-    </w:p>
-    <w:p>
-      <w:pPr>
-        <w:pStyle w:val="BodyText"/>
-        <w:numPr>
-          <w:ilvl w:val="1"/>
-          <w:numId w:val="15"/>
-        </w:numPr>
-      </w:pPr>
-      <w:r>
-        <w:t>We explore this effect further below by comparing infectious (primary and secondary) and non-infectious (latent) prevalence with the 3 interventions.</w:t>
-      </w:r>
-      <w:bookmarkStart w:id="8" w:name="infectious-and-noninfectious-prevalence"/>
-      <w:bookmarkEnd w:id="8"/>
-    </w:p>
-    <w:p>
-      <w:pPr>
-        <w:pStyle w:val="Heading4"/>
-      </w:pPr>
-      <w:r>
-        <w:lastRenderedPageBreak/>
-        <w:t>Infectious and Noninfectious Prevalence</w:t>
-      </w:r>
-    </w:p>
-    <w:p>
-      <w:pPr>
-        <w:pStyle w:val="Heading4"/>
-        <w:spacing w:line="360" w:lineRule="auto"/>
-      </w:pPr>
-      <w:bookmarkStart w:id="9" w:name="basecase-annual-and-msm-annual-screening"/>
-      <w:bookmarkEnd w:id="9"/>
-      <w:r>
-        <w:t>Basecase, Annual, and MSM Annual Screening Scenarios</w:t>
-      </w:r>
-    </w:p>
-    <w:p>
-      <w:pPr>
-        <w:spacing w:after="0"/>
-        <w:rPr>
-          <w:rFonts w:ascii="Times New Roman" w:eastAsia="Times New Roman" w:hAnsi="Times New Roman" w:cs="Times New Roman"/>
-          <w:lang w:eastAsia="ja-JP"/>
-        </w:rPr>
-      </w:pPr>
-      <w:r>
-        <w:rPr>
-          <w:rFonts w:ascii="Times New Roman" w:eastAsia="Times New Roman" w:hAnsi="Times New Roman" w:cs="Times New Roman"/>
-          <w:noProof/>
-          <w:lang w:eastAsia="ja-JP"/>
-        </w:rPr>
-        <w:drawing>
-          <wp:inline distT="0" distB="0" distL="0" distR="0" wp14:anchorId="163AA053" wp14:editId="0D125827">
-            <wp:extent cx="4114800" cy="2057400"/>
-            <wp:effectExtent l="0" t="0" r="0" b="0"/>
-            <wp:docPr id="14" name="Picture 14" descr="/var/folders/0n/5q18drsd4wndt5w9htm00j5c0000gn/T/com.microsoft.Word/Content.MSO/B99D5116.tmp"/>
-            <wp:cNvGraphicFramePr>
-              <a:graphicFrameLocks xmlns:a="http://schemas.openxmlformats.org/drawingml/2006/main" noChangeAspect="1"/>
-            </wp:cNvGraphicFramePr>
-            <a:graphic xmlns:a="http://schemas.openxmlformats.org/drawingml/2006/main">
-              <a:graphicData uri="http://schemas.openxmlformats.org/drawingml/2006/picture">
-                <pic:pic xmlns:pic="http://schemas.openxmlformats.org/drawingml/2006/picture">
-                  <pic:nvPicPr>
-                    <pic:cNvPr id="0" name="Picture 7" descr="/var/folders/0n/5q18drsd4wndt5w9htm00j5c0000gn/T/com.microsoft.Word/Content.MSO/B99D5116.tmp"/>
-                    <pic:cNvPicPr>
-                      <a:picLocks noChangeAspect="1" noChangeArrowheads="1"/>
-                    </pic:cNvPicPr>
-                  </pic:nvPicPr>
-                  <pic:blipFill>
-                    <a:blip r:embed="rId13" cstate="print">
-                      <a:extLst>
-                        <a:ext uri="{28A0092B-C50C-407E-A947-70E740481C1C}">
-                          <a14:useLocalDpi xmlns:a14="http://schemas.microsoft.com/office/drawing/2010/main" val="0"/>
-                        </a:ext>
-                      </a:extLst>
-                    </a:blip>
-                    <a:srcRect/>
-                    <a:stretch>
-                      <a:fillRect/>
-                    </a:stretch>
-                  </pic:blipFill>
-                  <pic:spPr bwMode="auto">
-                    <a:xfrm>
-                      <a:off x="0" y="0"/>
-                      <a:ext cx="4133628" cy="2066814"/>
-                    </a:xfrm>
-                    <a:prstGeom prst="rect">
-                      <a:avLst/>
-                    </a:prstGeom>
-                    <a:noFill/>
-                    <a:ln>
-                      <a:noFill/>
-                    </a:ln>
-                  </pic:spPr>
-                </pic:pic>
-              </a:graphicData>
-            </a:graphic>
-          </wp:inline>
-        </w:drawing>
-      </w:r>
-    </w:p>
-    <w:p>
-      <w:pPr>
-        <w:spacing w:after="0"/>
-        <w:rPr>
-          <w:rFonts w:ascii="Times New Roman" w:eastAsia="Times New Roman" w:hAnsi="Times New Roman" w:cs="Times New Roman"/>
-          <w:lang w:eastAsia="ja-JP"/>
-        </w:rPr>
-      </w:pPr>
-      <w:r>
-        <w:rPr>
-          <w:noProof/>
-        </w:rPr>
-        <w:drawing>
-          <wp:inline distT="0" distB="0" distL="0" distR="0" wp14:anchorId="4917E77B" wp14:editId="67B18F69">
-            <wp:extent cx="4122664" cy="2403566"/>
-            <wp:effectExtent l="0" t="0" r="5080" b="0"/>
-            <wp:docPr id="15" name="Picture 15" descr="/var/folders/0n/5q18drsd4wndt5w9htm00j5c0000gn/T/com.microsoft.Word/Content.MSO/671E21F.tmp"/>
-            <wp:cNvGraphicFramePr>
-              <a:graphicFrameLocks xmlns:a="http://schemas.openxmlformats.org/drawingml/2006/main" noChangeAspect="1"/>
-            </wp:cNvGraphicFramePr>
-            <a:graphic xmlns:a="http://schemas.openxmlformats.org/drawingml/2006/main">
-              <a:graphicData uri="http://schemas.openxmlformats.org/drawingml/2006/picture">
-                <pic:pic xmlns:pic="http://schemas.openxmlformats.org/drawingml/2006/picture">
-                  <pic:nvPicPr>
-                    <pic:cNvPr id="0" name="Picture 9" descr="/var/folders/0n/5q18drsd4wndt5w9htm00j5c0000gn/T/com.microsoft.Word/Content.MSO/671E21F.tmp"/>
-                    <pic:cNvPicPr>
-                      <a:picLocks noChangeAspect="1" noChangeArrowheads="1"/>
-                    </pic:cNvPicPr>
-                  </pic:nvPicPr>
-                  <pic:blipFill>
-                    <a:blip r:embed="rId14" cstate="print">
-                      <a:extLst>
-                        <a:ext uri="{28A0092B-C50C-407E-A947-70E740481C1C}">
-                          <a14:useLocalDpi xmlns:a14="http://schemas.microsoft.com/office/drawing/2010/main" val="0"/>
-                        </a:ext>
-                      </a:extLst>
-                    </a:blip>
-                    <a:srcRect/>
-                    <a:stretch>
-                      <a:fillRect/>
-                    </a:stretch>
-                  </pic:blipFill>
-                  <pic:spPr bwMode="auto">
-                    <a:xfrm>
-                      <a:off x="0" y="0"/>
-                      <a:ext cx="4137615" cy="2412283"/>
-                    </a:xfrm>
-                    <a:prstGeom prst="rect">
-                      <a:avLst/>
-                    </a:prstGeom>
-                    <a:noFill/>
-                    <a:ln>
-                      <a:noFill/>
-                    </a:ln>
-                  </pic:spPr>
-                </pic:pic>
-              </a:graphicData>
-            </a:graphic>
-          </wp:inline>
-        </w:drawing>
-      </w:r>
-    </w:p>
-    <w:p>
-      <w:pPr>
-        <w:spacing w:after="0"/>
-        <w:rPr>
-          <w:rFonts w:ascii="Times New Roman" w:eastAsia="Times New Roman" w:hAnsi="Times New Roman" w:cs="Times New Roman"/>
-          <w:lang w:eastAsia="ja-JP"/>
-        </w:rPr>
-      </w:pPr>
-    </w:p>
-    <w:p>
-      <w:pPr>
-        <w:pStyle w:val="FirstParagraph"/>
-      </w:pPr>
-    </w:p>
-    <w:p>
-      <w:pPr>
         <w:pStyle w:val="BodyText"/>
       </w:pPr>
       <w:r>
@@ -1772,7 +1658,7 @@
         </w:numPr>
       </w:pPr>
       <w:r>
-        <w:t>When screening intensity is increased enough in the population, we see a decline in the prevalence of latent infections but an increase in early stage infections</w:t>
+        <w:t>When screening intensity is increased in the population, we see a decline in the prevalence of latent infections but an increase in early stage infections</w:t>
       </w:r>
       <w:r>
         <w:t xml:space="preserve"> (after an initial decline)</w:t>
@@ -1791,13 +1677,31 @@
         <w:pStyle w:val="BodyText"/>
       </w:pPr>
       <w:r>
+        <w:rPr>
+          <w:b/>
+        </w:rPr>
+        <w:t>Annual</w:t>
+      </w:r>
+      <w:r>
+        <w:t xml:space="preserve">: </w:t>
+      </w:r>
+      <w:r>
         <w:t xml:space="preserve">In both </w:t>
       </w:r>
       <w:r>
         <w:t>Louisiana and Massachusetts</w:t>
       </w:r>
       <w:r>
-        <w:t>, screening the entire population at least annually is effective at reducing the number of prevalent infections.</w:t>
+        <w:t>,</w:t>
+      </w:r>
+      <w:r>
+        <w:t xml:space="preserve"> screening </w:t>
+      </w:r>
+      <w:r>
+        <w:t>the entire population at least annually is effective at reducing the number of prevalent infections.</w:t>
+      </w:r>
+      <w:r>
+        <w:t xml:space="preserve"> </w:t>
       </w:r>
     </w:p>
     <w:p>
@@ -1805,7 +1709,22 @@
         <w:pStyle w:val="BodyText"/>
       </w:pPr>
       <w:r>
-        <w:t>In Louisiana, annual screening reduces the incidence rate</w:t>
+        <w:t xml:space="preserve">In Louisiana, </w:t>
+      </w:r>
+      <w:r>
+        <w:t xml:space="preserve">the </w:t>
+      </w:r>
+      <w:r>
+        <w:t>Annual</w:t>
+      </w:r>
+      <w:r>
+        <w:t xml:space="preserve"> screening </w:t>
+      </w:r>
+      <w:r>
+        <w:t xml:space="preserve">scenario </w:t>
+      </w:r>
+      <w:r>
+        <w:t>reduces the incidence rate</w:t>
       </w:r>
       <w:r>
         <w:t xml:space="preserve"> relative to the base</w:t>
@@ -1817,13 +1736,34 @@
         <w:t>case</w:t>
       </w:r>
       <w:r>
-        <w:t>. However, in Massachusetts the incidence rate is reduced for a few years, but ultimately stabilizes at a higher rate than the base</w:t>
+        <w:t xml:space="preserve">. However, in Massachusetts </w:t>
+      </w:r>
+      <w:r>
+        <w:t xml:space="preserve">while </w:t>
+      </w:r>
+      <w:r>
+        <w:t xml:space="preserve">the incidence rate is reduced for a few years, ultimately </w:t>
+      </w:r>
+      <w:r>
+        <w:t xml:space="preserve">the incidence rate </w:t>
+      </w:r>
+      <w:r>
+        <w:t xml:space="preserve">stabilizes at a higher rate than the </w:t>
+      </w:r>
+      <w:r>
+        <w:t>B</w:t>
+      </w:r>
+      <w:r>
+        <w:t>ase</w:t>
       </w:r>
       <w:r>
         <w:t xml:space="preserve"> </w:t>
       </w:r>
       <w:r>
-        <w:t>case incidence rate.</w:t>
+        <w:t>C</w:t>
+      </w:r>
+      <w:r>
+        <w:t>ase incidence rate.</w:t>
       </w:r>
     </w:p>
     <w:p>
@@ -1831,8 +1771,55 @@
         <w:pStyle w:val="BodyText"/>
       </w:pPr>
       <w:r>
+        <w:rPr>
+          <w:b/>
+        </w:rPr>
+        <w:t>MSM Annual</w:t>
+      </w:r>
+      <w:r>
+        <w:t xml:space="preserve">: </w:t>
+      </w:r>
+      <w:r>
+        <w:t xml:space="preserve">In Massachusetts, </w:t>
+      </w:r>
+      <w:r>
+        <w:t xml:space="preserve">the </w:t>
+      </w:r>
+      <w:r>
+        <w:t>MSM Annual</w:t>
+      </w:r>
+      <w:r>
+        <w:t xml:space="preserve"> </w:t>
+      </w:r>
+      <w:r>
+        <w:t xml:space="preserve">screening </w:t>
+      </w:r>
+      <w:r>
+        <w:t xml:space="preserve">scenario </w:t>
+      </w:r>
+      <w:r>
+        <w:t>averts prevalent infections, but does increase the incidence rate. However, in Louisana screening MSM annually without changing any other populations’ screening levels ultimately increases the prevalence rate beyond the basecase rate after an initial period of reduction in prevalence.</w:t>
+      </w:r>
+    </w:p>
+    <w:p>
+      <w:pPr>
+        <w:pStyle w:val="BodyText"/>
+      </w:pPr>
+      <w:r>
         <w:lastRenderedPageBreak/>
-        <w:t>In Massachusetts, screening MSM at least annually averts prevalent infections, but does increase the incidence rate. However, in Louisana screening MSM annually without changing any other populations’ screening levels ultimately increases the prevalence rate beyond the basecase rate after an initial period of reduction in prevalence.</w:t>
+        <w:t>We believe that this effect is due to the re-infection of individuals who had latent infectio</w:t>
+      </w:r>
+      <w:r>
+        <w:t xml:space="preserve">ns </w:t>
+      </w:r>
+      <w:r>
+        <w:t>and are treated who may then become infectious after re-infection. The second set of figures shows that the msm_annual intervention scenario yields a short-term reduction in both infectious and non-infectious syphilis followed by a sharp increase in the prevalence of infectious syphilis above the basecase infectious prevalence level. This explains why in both settings we see that the</w:t>
+      </w:r>
+      <w:r>
+        <w:t xml:space="preserve"> MSM Annual</w:t>
+      </w:r>
+      <w:r>
+        <w:t xml:space="preserve"> intervention increases incidence.</w:t>
       </w:r>
     </w:p>
     <w:p>
@@ -1840,21 +1827,74 @@
         <w:pStyle w:val="BodyText"/>
       </w:pPr>
       <w:r>
-        <w:t>We believe that this effect is due to the re-infection of individuals who had latent infectio</w:t>
-      </w:r>
-      <w:r>
-        <w:t xml:space="preserve">ns </w:t>
-      </w:r>
-      <w:r>
-        <w:t>and are treated who may then become infectious after re-infection. The second set of figures shows that the msm_annual intervention scenario yields a short-term reduction in both infectious and non-infectious syphilis followed by a sharp increase in the prevalence of infectious syphilis above the basecase infectious prevalence level. This explains why in both settings we see that the msm_annual intervention increases incidence.</w:t>
+        <w:rPr>
+          <w:b/>
+        </w:rPr>
+        <w:t>High Activity MSM Quarterly</w:t>
+      </w:r>
+      <w:r>
+        <w:t xml:space="preserve">: </w:t>
+      </w:r>
+      <w:r>
+        <w:t xml:space="preserve">The </w:t>
+      </w:r>
+      <w:r>
+        <w:t>High Activity MSM Quarterly</w:t>
+      </w:r>
+      <w:r>
+        <w:t xml:space="preserve"> scenario is the most effective simulated intervention in Massachusetts (with respect to both prevalence and incidence). However, this scenario is also the scenario with the most negative outcomes in Louisiana (largest increase in prevalence and incidence). </w:t>
+      </w:r>
+    </w:p>
+    <w:p>
+      <w:pPr>
+        <w:pStyle w:val="BodyText"/>
+      </w:pPr>
+      <w:r>
+        <w:rPr>
+          <w:b/>
+        </w:rPr>
+        <w:t>Prior Diagnosis (Past 2 Years) Quarterly</w:t>
+      </w:r>
+      <w:r>
+        <w:t>: Screening individuals with a prior diagnosis in the past 2 years</w:t>
+      </w:r>
+      <w:r>
+        <w:t xml:space="preserve"> is the 2</w:t>
+      </w:r>
+      <w:r>
+        <w:rPr>
+          <w:vertAlign w:val="superscript"/>
+        </w:rPr>
+        <w:t>nd</w:t>
+      </w:r>
+      <w:r>
+        <w:t xml:space="preserve"> most effective </w:t>
+      </w:r>
+      <w:r>
+        <w:t xml:space="preserve">modeled intervention strategy </w:t>
+      </w:r>
+      <w:r>
+        <w:t>in Louisiana at reducing prevalence (after the Annual intervention scenario), and the 3</w:t>
+      </w:r>
+      <w:r>
+        <w:rPr>
+          <w:vertAlign w:val="superscript"/>
+        </w:rPr>
+        <w:t>rd</w:t>
+      </w:r>
+      <w:r>
+        <w:t xml:space="preserve"> most effective in Massachusetts (after High Activity MSM Quarterly and Annual)</w:t>
+      </w:r>
+      <w:r>
+        <w:t>.</w:t>
       </w:r>
     </w:p>
     <w:p>
       <w:pPr>
         <w:pStyle w:val="Heading2"/>
       </w:pPr>
-      <w:bookmarkStart w:id="10" w:name="future-plans"/>
-      <w:bookmarkEnd w:id="10"/>
+      <w:bookmarkStart w:id="9" w:name="future-plans"/>
+      <w:bookmarkEnd w:id="9"/>
       <w:r>
         <w:t>Future Plans</w:t>
       </w:r>
@@ -1864,18 +1904,7 @@
         <w:pStyle w:val="FirstParagraph"/>
       </w:pPr>
       <w:r>
-        <w:t xml:space="preserve">Based on these preliminary results, we plan to further interrogate the effect of targeted vs general population intervention in the context of the ongoing syphilis outbreak in Massachusetts and Louisiana. We will </w:t>
-      </w:r>
-      <w:r>
-        <w:t xml:space="preserve">further explore the effects of different screening approaches on different population subgroups. </w:t>
-      </w:r>
-    </w:p>
-    <w:p>
-      <w:pPr>
-        <w:pStyle w:val="BodyText"/>
-      </w:pPr>
-      <w:r>
-        <w:t>To investigate the counterintuitive effect that screening MSM annually has, we will be investigating the impact of increasing screening levels in those susceptible to re-infection.</w:t>
+        <w:t>In order to improve our understanding of the effectiveness of these intervention strategies, we plan to simulate additional levels of screening (annual, semi-annually, and quarterly for each targeted population) and to add measures of Number Needed to Test to Avert One Additional Case.</w:t>
       </w:r>
     </w:p>
     <w:p>
@@ -2416,7 +2445,7 @@
   <w:abstractNum w:abstractNumId="13" w15:restartNumberingAfterBreak="0">
     <w:nsid w:val="24504078"/>
     <w:multiLevelType w:val="hybridMultilevel"/>
-    <w:tmpl w:val="EDF42998"/>
+    <w:tmpl w:val="5980FD52"/>
     <w:lvl w:ilvl="0" w:tplc="04090001">
       <w:start w:val="1"/>
       <w:numFmt w:val="bullet"/>

</xml_diff>